<commit_message>
Sắp hoàn thành :hearts:
</commit_message>
<xml_diff>
--- a/DoAnHDT .docx
+++ b/DoAnHDT .docx
@@ -1107,21 +1107,7 @@
           <w:rFonts w:ascii="Times New Roman" w:hAnsi="Times New Roman" w:cs="Times New Roman"/>
           <w:sz w:val="28"/>
         </w:rPr>
-        <w:t>Lưu trữ</w:t>
-      </w:r>
-      <w:r>
-        <w:rPr>
-          <w:rFonts w:ascii="Times New Roman" w:hAnsi="Times New Roman" w:cs="Times New Roman"/>
-          <w:sz w:val="28"/>
-        </w:rPr>
-        <w:t xml:space="preserve"> thông tin nhân viên bán các mặt hàng điện thoại và thiết bị di động</w:t>
-      </w:r>
-      <w:r>
-        <w:rPr>
-          <w:rFonts w:ascii="Times New Roman" w:hAnsi="Times New Roman" w:cs="Times New Roman"/>
-          <w:sz w:val="28"/>
-        </w:rPr>
-        <w:t>:</w:t>
+        <w:t>Lưu trữ thông tin nhân viên bán các mặt hàng điện thoại và thiết bị di động:</w:t>
       </w:r>
     </w:p>
     <w:p>
@@ -1152,21 +1138,7 @@
           <w:rFonts w:ascii="Times New Roman" w:hAnsi="Times New Roman" w:cs="Times New Roman"/>
           <w:sz w:val="28"/>
         </w:rPr>
-        <w:t>M</w:t>
-      </w:r>
-      <w:r>
-        <w:rPr>
-          <w:rFonts w:ascii="Times New Roman" w:hAnsi="Times New Roman" w:cs="Times New Roman"/>
-          <w:sz w:val="28"/>
-        </w:rPr>
-        <w:t>ã nhân viên(maNV</w:t>
-      </w:r>
-      <w:r>
-        <w:rPr>
-          <w:rFonts w:ascii="Times New Roman" w:hAnsi="Times New Roman" w:cs="Times New Roman"/>
-          <w:sz w:val="28"/>
-        </w:rPr>
-        <w:t>)</w:t>
+        <w:t>Mã nhân viên(maNV)</w:t>
       </w:r>
     </w:p>
     <w:p>
@@ -1187,21 +1159,7 @@
           <w:rFonts w:ascii="Times New Roman" w:hAnsi="Times New Roman" w:cs="Times New Roman"/>
           <w:sz w:val="28"/>
         </w:rPr>
-        <w:t>Họ</w:t>
-      </w:r>
-      <w:r>
-        <w:rPr>
-          <w:rFonts w:ascii="Times New Roman" w:hAnsi="Times New Roman" w:cs="Times New Roman"/>
-          <w:sz w:val="28"/>
-        </w:rPr>
-        <w:t xml:space="preserve"> tên nhân viên</w:t>
-      </w:r>
-      <w:r>
-        <w:rPr>
-          <w:rFonts w:ascii="Times New Roman" w:hAnsi="Times New Roman" w:cs="Times New Roman"/>
-          <w:sz w:val="28"/>
-        </w:rPr>
-        <w:t>(hoTen)</w:t>
+        <w:t>Họ tên nhân viên(hoTen)</w:t>
       </w:r>
     </w:p>
     <w:p>
@@ -1920,14 +1878,7 @@
           <w:rFonts w:ascii="Times New Roman" w:hAnsi="Times New Roman" w:cs="Times New Roman"/>
           <w:sz w:val="28"/>
         </w:rPr>
-        <w:t xml:space="preserve">+Thêm thông tin </w:t>
-      </w:r>
-      <w:r>
-        <w:rPr>
-          <w:rFonts w:ascii="Times New Roman" w:hAnsi="Times New Roman" w:cs="Times New Roman"/>
-          <w:sz w:val="28"/>
-        </w:rPr>
-        <w:t>nhân viên</w:t>
+        <w:t>+Thêm thông tin nhân viên</w:t>
       </w:r>
     </w:p>
     <w:p>
@@ -1948,21 +1899,7 @@
           <w:rFonts w:ascii="Times New Roman" w:hAnsi="Times New Roman" w:cs="Times New Roman"/>
           <w:sz w:val="28"/>
         </w:rPr>
-        <w:t>Nhậ</w:t>
-      </w:r>
-      <w:r>
-        <w:rPr>
-          <w:rFonts w:ascii="Times New Roman" w:hAnsi="Times New Roman" w:cs="Times New Roman"/>
-          <w:sz w:val="28"/>
-        </w:rPr>
-        <w:t>p thông tin nhân viên</w:t>
-      </w:r>
-      <w:r>
-        <w:rPr>
-          <w:rFonts w:ascii="Times New Roman" w:hAnsi="Times New Roman" w:cs="Times New Roman"/>
-          <w:sz w:val="28"/>
-        </w:rPr>
-        <w:t>.</w:t>
+        <w:t>Nhập thông tin nhân viên.</w:t>
       </w:r>
     </w:p>
     <w:p>
@@ -2336,14 +2273,7 @@
           <w:rFonts w:ascii="Times New Roman" w:hAnsi="Times New Roman" w:cs="Times New Roman"/>
           <w:sz w:val="28"/>
         </w:rPr>
-        <w:t>+Thêm thông tin</w:t>
-      </w:r>
-      <w:r>
-        <w:rPr>
-          <w:rFonts w:ascii="Times New Roman" w:hAnsi="Times New Roman" w:cs="Times New Roman"/>
-          <w:sz w:val="28"/>
-        </w:rPr>
-        <w:t xml:space="preserve"> sản phẩm:</w:t>
+        <w:t>+Thêm thông tin sản phẩm:</w:t>
       </w:r>
     </w:p>
     <w:p>
@@ -2364,21 +2294,7 @@
           <w:rFonts w:ascii="Times New Roman" w:hAnsi="Times New Roman" w:cs="Times New Roman"/>
           <w:sz w:val="28"/>
         </w:rPr>
-        <w:t>Nhậ</w:t>
-      </w:r>
-      <w:r>
-        <w:rPr>
-          <w:rFonts w:ascii="Times New Roman" w:hAnsi="Times New Roman" w:cs="Times New Roman"/>
-          <w:sz w:val="28"/>
-        </w:rPr>
-        <w:t>p thông tin sản phẩm</w:t>
-      </w:r>
-      <w:r>
-        <w:rPr>
-          <w:rFonts w:ascii="Times New Roman" w:hAnsi="Times New Roman" w:cs="Times New Roman"/>
-          <w:sz w:val="28"/>
-        </w:rPr>
-        <w:t>.</w:t>
+        <w:t>Nhập thông tin sản phẩm.</w:t>
       </w:r>
     </w:p>
     <w:p>
@@ -2399,21 +2315,7 @@
           <w:rFonts w:ascii="Times New Roman" w:hAnsi="Times New Roman" w:cs="Times New Roman"/>
           <w:sz w:val="28"/>
         </w:rPr>
-        <w:t>Đọc dữ liệu từ file</w:t>
-      </w:r>
-      <w:r>
-        <w:rPr>
-          <w:rFonts w:ascii="Times New Roman" w:hAnsi="Times New Roman" w:cs="Times New Roman"/>
-          <w:sz w:val="28"/>
-        </w:rPr>
-        <w:t xml:space="preserve"> MSP</w:t>
-      </w:r>
-      <w:r>
-        <w:rPr>
-          <w:rFonts w:ascii="Times New Roman" w:hAnsi="Times New Roman" w:cs="Times New Roman"/>
-          <w:sz w:val="28"/>
-        </w:rPr>
-        <w:t>.txt vào mảng.</w:t>
+        <w:t>Đọc dữ liệu từ file MSP.txt vào mảng.</w:t>
       </w:r>
     </w:p>
     <w:p>
@@ -2434,14 +2336,7 @@
           <w:rFonts w:ascii="Times New Roman" w:hAnsi="Times New Roman" w:cs="Times New Roman"/>
           <w:sz w:val="28"/>
         </w:rPr>
-        <w:t>Kiểm tra</w:t>
-      </w:r>
-      <w:r>
-        <w:rPr>
-          <w:rFonts w:ascii="Times New Roman" w:hAnsi="Times New Roman" w:cs="Times New Roman"/>
-          <w:sz w:val="28"/>
-        </w:rPr>
-        <w:t xml:space="preserve"> mã sản phẩm</w:t>
+        <w:t>Kiểm tra mã sản phẩm</w:t>
       </w:r>
     </w:p>
     <w:p>
@@ -2485,21 +2380,7 @@
           <w:rFonts w:ascii="Times New Roman" w:hAnsi="Times New Roman" w:cs="Times New Roman"/>
           <w:sz w:val="28"/>
         </w:rPr>
-        <w:t>Chưa tồn tại: thêm</w:t>
-      </w:r>
-      <w:r>
-        <w:rPr>
-          <w:rFonts w:ascii="Times New Roman" w:hAnsi="Times New Roman" w:cs="Times New Roman"/>
-          <w:sz w:val="28"/>
-        </w:rPr>
-        <w:t xml:space="preserve"> sản phẩm</w:t>
-      </w:r>
-      <w:r>
-        <w:rPr>
-          <w:rFonts w:ascii="Times New Roman" w:hAnsi="Times New Roman" w:cs="Times New Roman"/>
-          <w:sz w:val="28"/>
-        </w:rPr>
-        <w:t xml:space="preserve"> vào mảng</w:t>
+        <w:t>Chưa tồn tại: thêm sản phẩm vào mảng</w:t>
       </w:r>
     </w:p>
     <w:p>
@@ -2520,21 +2401,7 @@
           <w:rFonts w:ascii="Times New Roman" w:hAnsi="Times New Roman" w:cs="Times New Roman"/>
           <w:sz w:val="28"/>
         </w:rPr>
-        <w:t>Lưu kết quả vào file</w:t>
-      </w:r>
-      <w:r>
-        <w:rPr>
-          <w:rFonts w:ascii="Times New Roman" w:hAnsi="Times New Roman" w:cs="Times New Roman"/>
-          <w:sz w:val="28"/>
-        </w:rPr>
-        <w:t xml:space="preserve"> SP</w:t>
-      </w:r>
-      <w:r>
-        <w:rPr>
-          <w:rFonts w:ascii="Times New Roman" w:hAnsi="Times New Roman" w:cs="Times New Roman"/>
-          <w:sz w:val="28"/>
-        </w:rPr>
-        <w:t>.txt</w:t>
+        <w:t>Lưu kết quả vào file SP.txt</w:t>
       </w:r>
     </w:p>
     <w:p>
@@ -2610,21 +2477,7 @@
           <w:rFonts w:ascii="Times New Roman" w:hAnsi="Times New Roman" w:cs="Times New Roman"/>
           <w:sz w:val="28"/>
         </w:rPr>
-        <w:t>Đọc dữ liệu từ file</w:t>
-      </w:r>
-      <w:r>
-        <w:rPr>
-          <w:rFonts w:ascii="Times New Roman" w:hAnsi="Times New Roman" w:cs="Times New Roman"/>
-          <w:sz w:val="28"/>
-        </w:rPr>
-        <w:t xml:space="preserve"> MSP</w:t>
-      </w:r>
-      <w:r>
-        <w:rPr>
-          <w:rFonts w:ascii="Times New Roman" w:hAnsi="Times New Roman" w:cs="Times New Roman"/>
-          <w:sz w:val="28"/>
-        </w:rPr>
-        <w:t>.txt vào mảng.</w:t>
+        <w:t>Đọc dữ liệu từ file MSP.txt vào mảng.</w:t>
       </w:r>
     </w:p>
     <w:p>
@@ -2794,21 +2647,7 @@
           <w:rFonts w:ascii="Times New Roman" w:hAnsi="Times New Roman" w:cs="Times New Roman"/>
           <w:sz w:val="28"/>
         </w:rPr>
-        <w:t>Nhậ</w:t>
-      </w:r>
-      <w:r>
-        <w:rPr>
-          <w:rFonts w:ascii="Times New Roman" w:hAnsi="Times New Roman" w:cs="Times New Roman"/>
-          <w:sz w:val="28"/>
-        </w:rPr>
-        <w:t xml:space="preserve">p mã </w:t>
-      </w:r>
-      <w:r>
-        <w:rPr>
-          <w:rFonts w:ascii="Times New Roman" w:hAnsi="Times New Roman" w:cs="Times New Roman"/>
-          <w:sz w:val="28"/>
-        </w:rPr>
-        <w:t>sản phẩm cần xóa</w:t>
+        <w:t>Nhập mã sản phẩm cần xóa</w:t>
       </w:r>
     </w:p>
     <w:p>
@@ -2829,21 +2668,7 @@
           <w:rFonts w:ascii="Times New Roman" w:hAnsi="Times New Roman" w:cs="Times New Roman"/>
           <w:sz w:val="28"/>
         </w:rPr>
-        <w:t>Đọc dữ liệu từ file</w:t>
-      </w:r>
-      <w:r>
-        <w:rPr>
-          <w:rFonts w:ascii="Times New Roman" w:hAnsi="Times New Roman" w:cs="Times New Roman"/>
-          <w:sz w:val="28"/>
-        </w:rPr>
-        <w:t xml:space="preserve"> MSP</w:t>
-      </w:r>
-      <w:r>
-        <w:rPr>
-          <w:rFonts w:ascii="Times New Roman" w:hAnsi="Times New Roman" w:cs="Times New Roman"/>
-          <w:sz w:val="28"/>
-        </w:rPr>
-        <w:t>.txt vào mảng.</w:t>
+        <w:t>Đọc dữ liệu từ file MSP.txt vào mảng.</w:t>
       </w:r>
     </w:p>
     <w:p>
@@ -3084,21 +2909,7 @@
                 <w:rFonts w:ascii="Times New Roman" w:hAnsi="Times New Roman" w:cs="Times New Roman"/>
                 <w:sz w:val="28"/>
               </w:rPr>
-              <w:t>Nguyễn Lê</w:t>
-            </w:r>
-            <w:r>
-              <w:rPr>
-                <w:rFonts w:ascii="Times New Roman" w:hAnsi="Times New Roman" w:cs="Times New Roman"/>
-                <w:sz w:val="28"/>
-              </w:rPr>
-              <w:t xml:space="preserve"> </w:t>
-            </w:r>
-            <w:r>
-              <w:rPr>
-                <w:rFonts w:ascii="Times New Roman" w:hAnsi="Times New Roman" w:cs="Times New Roman"/>
-                <w:sz w:val="28"/>
-              </w:rPr>
-              <w:t>Trọng Tiền</w:t>
+              <w:t>Nguyễn Lê Trọng Tiền</w:t>
             </w:r>
           </w:p>
         </w:tc>
@@ -3121,21 +2932,7 @@
                 <w:rFonts w:ascii="Times New Roman" w:hAnsi="Times New Roman" w:cs="Times New Roman"/>
                 <w:sz w:val="28"/>
               </w:rPr>
-              <w:t>Lưu Thị</w:t>
-            </w:r>
-            <w:r>
-              <w:rPr>
-                <w:rFonts w:ascii="Times New Roman" w:hAnsi="Times New Roman" w:cs="Times New Roman"/>
-                <w:sz w:val="28"/>
-              </w:rPr>
-              <w:t xml:space="preserve"> </w:t>
-            </w:r>
-            <w:r>
-              <w:rPr>
-                <w:rFonts w:ascii="Times New Roman" w:hAnsi="Times New Roman" w:cs="Times New Roman"/>
-                <w:sz w:val="28"/>
-              </w:rPr>
-              <w:t>Kiều Oanh</w:t>
+              <w:t>Lưu Thị Kiều Oanh</w:t>
             </w:r>
           </w:p>
         </w:tc>
@@ -3410,70 +3207,7 @@
                 <w:rFonts w:ascii="Times New Roman" w:hAnsi="Times New Roman" w:cs="Times New Roman"/>
                 <w:sz w:val="28"/>
               </w:rPr>
-              <w:t xml:space="preserve">Làm giao diện file.txt bao gồm MKH.txt, </w:t>
-            </w:r>
-            <w:r>
-              <w:rPr>
-                <w:rFonts w:ascii="Times New Roman" w:hAnsi="Times New Roman" w:cs="Times New Roman"/>
-                <w:sz w:val="28"/>
-              </w:rPr>
-              <w:t>KH.txt</w:t>
-            </w:r>
-            <w:r>
-              <w:rPr>
-                <w:rFonts w:ascii="Times New Roman" w:hAnsi="Times New Roman" w:cs="Times New Roman"/>
-                <w:sz w:val="28"/>
-              </w:rPr>
-              <w:t>, MNV</w:t>
-            </w:r>
-            <w:r>
-              <w:rPr>
-                <w:rFonts w:ascii="Times New Roman" w:hAnsi="Times New Roman" w:cs="Times New Roman"/>
-                <w:sz w:val="28"/>
-              </w:rPr>
-              <w:t>.txt</w:t>
-            </w:r>
-            <w:r>
-              <w:rPr>
-                <w:rFonts w:ascii="Times New Roman" w:hAnsi="Times New Roman" w:cs="Times New Roman"/>
-                <w:sz w:val="28"/>
-              </w:rPr>
-              <w:t>, NV</w:t>
-            </w:r>
-            <w:r>
-              <w:rPr>
-                <w:rFonts w:ascii="Times New Roman" w:hAnsi="Times New Roman" w:cs="Times New Roman"/>
-                <w:sz w:val="28"/>
-              </w:rPr>
-              <w:t>.txt</w:t>
-            </w:r>
-            <w:r>
-              <w:rPr>
-                <w:rFonts w:ascii="Times New Roman" w:hAnsi="Times New Roman" w:cs="Times New Roman"/>
-                <w:sz w:val="28"/>
-              </w:rPr>
-              <w:t>, MSP</w:t>
-            </w:r>
-            <w:r>
-              <w:rPr>
-                <w:rFonts w:ascii="Times New Roman" w:hAnsi="Times New Roman" w:cs="Times New Roman"/>
-                <w:sz w:val="28"/>
-              </w:rPr>
-              <w:t>.txt</w:t>
-            </w:r>
-            <w:r>
-              <w:rPr>
-                <w:rFonts w:ascii="Times New Roman" w:hAnsi="Times New Roman" w:cs="Times New Roman"/>
-                <w:sz w:val="28"/>
-              </w:rPr>
-              <w:t>, SP</w:t>
-            </w:r>
-            <w:r>
-              <w:rPr>
-                <w:rFonts w:ascii="Times New Roman" w:hAnsi="Times New Roman" w:cs="Times New Roman"/>
-                <w:sz w:val="28"/>
-              </w:rPr>
-              <w:t>.txt</w:t>
+              <w:t>Làm giao diện file.txt bao gồm MKH.txt, KH.txt, MNV.txt, NV.txt, MSP.txt, SP.txt</w:t>
             </w:r>
           </w:p>
         </w:tc>
@@ -3493,7 +3227,23 @@
                 <w:rFonts w:ascii="Times New Roman" w:hAnsi="Times New Roman" w:cs="Times New Roman"/>
                 <w:sz w:val="28"/>
               </w:rPr>
-              <w:t>Làm giao diện console và hóa đơn.</w:t>
+              <w:t>Làm giao diện</w:t>
+            </w:r>
+            <w:r>
+              <w:rPr>
+                <w:rFonts w:ascii="Times New Roman" w:hAnsi="Times New Roman" w:cs="Times New Roman"/>
+                <w:sz w:val="28"/>
+              </w:rPr>
+              <w:t xml:space="preserve"> khi in ra</w:t>
+            </w:r>
+            <w:bookmarkStart w:id="0" w:name="_GoBack"/>
+            <w:bookmarkEnd w:id="0"/>
+            <w:r>
+              <w:rPr>
+                <w:rFonts w:ascii="Times New Roman" w:hAnsi="Times New Roman" w:cs="Times New Roman"/>
+                <w:sz w:val="28"/>
+              </w:rPr>
+              <w:t xml:space="preserve"> console </w:t>
             </w:r>
           </w:p>
         </w:tc>
@@ -3556,8 +3306,6 @@
           <w:sz w:val="28"/>
         </w:rPr>
       </w:pPr>
-      <w:bookmarkStart w:id="0" w:name="_GoBack"/>
-      <w:bookmarkEnd w:id="0"/>
     </w:p>
     <w:p>
       <w:pPr>
@@ -7345,7 +7093,7 @@
 </file>
 
 <file path=customXml/itemProps1.xml><?xml version="1.0" encoding="utf-8"?>
-<ds:datastoreItem xmlns:ds="http://schemas.openxmlformats.org/officeDocument/2006/customXml" ds:itemID="{4EE39741-7F15-4A1D-9E1E-0C8FA6359425}">
+<ds:datastoreItem xmlns:ds="http://schemas.openxmlformats.org/officeDocument/2006/customXml" ds:itemID="{4C152ED1-75AC-4192-99D3-FA03C9FF5598}">
   <ds:schemaRefs>
     <ds:schemaRef ds:uri="http://schemas.openxmlformats.org/officeDocument/2006/bibliography"/>
   </ds:schemaRefs>

</xml_diff>